<commit_message>
Update python_viz_landscape.png and comp_profile_static_dd.png
</commit_message>
<xml_diff>
--- a/mapcompare/profiles/static/dd/2021-08-14 dd dataframe.docx
+++ b/mapcompare/profiles/static/dd/2021-08-14 dd dataframe.docx
@@ -97,7 +97,7 @@
           </w:tcPr>
           <w:p>
             <w:r>
-              <w:t>0.618</w:t>
+              <w:t>0.602</w:t>
             </w:r>
           </w:p>
         </w:tc>
@@ -107,7 +107,7 @@
           </w:tcPr>
           <w:p>
             <w:r>
-              <w:t>0.24</w:t>
+              <w:t>0.151</w:t>
             </w:r>
           </w:p>
         </w:tc>

</xml_diff>